<commit_message>
Added Presentation.pptx and did minor changes in Report.docx
</commit_message>
<xml_diff>
--- a/Report.docx
+++ b/Report.docx
@@ -2150,7 +2150,17 @@
           <w:sz w:val="24"/>
           <w:szCs w:val="24"/>
         </w:rPr>
-        <w:t xml:space="preserve"> AI-powered systems can provide personalized financial advice based on a customer</w:t>
+        <w:t xml:space="preserve"> </w:t>
+      </w:r>
+      <w:bookmarkStart w:id="0" w:name="_GoBack"/>
+      <w:bookmarkEnd w:id="0"/>
+      <w:r>
+        <w:rPr>
+          <w:rFonts w:ascii="Times New Roman" w:hAnsi="Times New Roman" w:cs="Times New Roman"/>
+          <w:sz w:val="24"/>
+          <w:szCs w:val="24"/>
+        </w:rPr>
+        <w:t>AI-powered systems can provide personalized financial advice based on a customer</w:t>
       </w:r>
       <w:r>
         <w:rPr>
@@ -2656,7 +2666,8 @@
     </w:p>
     <w:p>
       <w:pPr>
-        <w:ind w:left="709"/>
+        <w:pStyle w:val="ListParagraph"/>
+        <w:ind w:left="1069"/>
         <w:rPr>
           <w:rFonts w:ascii="Times New Roman" w:hAnsi="Times New Roman" w:cs="Times New Roman"/>
           <w:sz w:val="24"/>
@@ -6794,8 +6805,6 @@
           <w:szCs w:val="24"/>
         </w:rPr>
       </w:pPr>
-      <w:bookmarkStart w:id="0" w:name="_GoBack"/>
-      <w:bookmarkEnd w:id="0"/>
     </w:p>
     <w:sectPr>
       <w:headerReference w:type="default" r:id="rId13"/>
@@ -10961,7 +10970,7 @@
 </file>
 
 <file path=customXml/itemProps1.xml><?xml version="1.0" encoding="utf-8"?>
-<ds:datastoreItem xmlns:ds="http://schemas.openxmlformats.org/officeDocument/2006/customXml" ds:itemID="{234878CE-0846-40D6-8299-03F7758D36C2}">
+<ds:datastoreItem xmlns:ds="http://schemas.openxmlformats.org/officeDocument/2006/customXml" ds:itemID="{E204264C-4D8A-4134-B9BB-7DBDF2BDCF6E}">
   <ds:schemaRefs>
     <ds:schemaRef ds:uri="http://schemas.openxmlformats.org/officeDocument/2006/bibliography"/>
   </ds:schemaRefs>

</xml_diff>